<commit_message>
Correzione del documento dell'Analisi dei requisiti. Le note a fine documento sono state inserite nella board di progetto su GitHub.
</commit_message>
<xml_diff>
--- a/Documentazione/Analisi dei requisiti.docx
+++ b/Documentazione/Analisi dei requisiti.docx
@@ -33,83 +33,83 @@
         <w:br w:type="page"/>
       </w:r>
     </w:p>
-    <w:bookmarkStart w:id="0" w:name="_Toc58234272" w:displacedByCustomXml="next"/>
-    <w:bookmarkStart w:id="1" w:name="_Toc57972220" w:displacedByCustomXml="next"/>
-    <w:bookmarkStart w:id="2" w:name="_Toc57632226" w:displacedByCustomXml="next"/>
-    <w:bookmarkStart w:id="3" w:name="_Toc34820760" w:displacedByCustomXml="next"/>
-    <w:bookmarkStart w:id="4" w:name="_Toc26906996" w:displacedByCustomXml="next"/>
-    <w:bookmarkStart w:id="5" w:name="_Toc26532476" w:displacedByCustomXml="next"/>
-    <w:bookmarkStart w:id="6" w:name="_Toc26289283" w:displacedByCustomXml="next"/>
-    <w:bookmarkStart w:id="7" w:name="_Toc25747909" w:displacedByCustomXml="next"/>
-    <w:bookmarkStart w:id="8" w:name="_Toc25521356" w:displacedByCustomXml="next"/>
-    <w:bookmarkStart w:id="9" w:name="_Toc22664070" w:displacedByCustomXml="next"/>
-    <w:bookmarkStart w:id="10" w:name="_Toc18926286" w:displacedByCustomXml="next"/>
-    <w:bookmarkStart w:id="11" w:name="_Toc18923920" w:displacedByCustomXml="next"/>
-    <w:bookmarkStart w:id="12" w:name="_Toc18923629" w:displacedByCustomXml="next"/>
-    <w:bookmarkStart w:id="13" w:name="_Toc17756099" w:displacedByCustomXml="next"/>
-    <w:bookmarkStart w:id="14" w:name="_Toc15761170" w:displacedByCustomXml="next"/>
-    <w:bookmarkStart w:id="15" w:name="_Toc14983103" w:displacedByCustomXml="next"/>
-    <w:bookmarkStart w:id="16" w:name="_Toc14083955" w:displacedByCustomXml="next"/>
-    <w:bookmarkStart w:id="17" w:name="_Toc13391817" w:displacedByCustomXml="next"/>
-    <w:bookmarkStart w:id="18" w:name="_Toc12655494" w:displacedByCustomXml="next"/>
-    <w:bookmarkStart w:id="19" w:name="_Toc12443348" w:displacedByCustomXml="next"/>
-    <w:bookmarkStart w:id="20" w:name="_Toc12311872" w:displacedByCustomXml="next"/>
-    <w:bookmarkStart w:id="21" w:name="_Toc12293520" w:displacedByCustomXml="next"/>
-    <w:bookmarkStart w:id="22" w:name="_Toc12100538" w:displacedByCustomXml="next"/>
-    <w:bookmarkStart w:id="23" w:name="_Toc11927296" w:displacedByCustomXml="next"/>
-    <w:bookmarkStart w:id="24" w:name="_Toc8143256" w:displacedByCustomXml="next"/>
-    <w:bookmarkStart w:id="25" w:name="_Toc3908753" w:displacedByCustomXml="next"/>
-    <w:bookmarkStart w:id="26" w:name="_Toc2702721" w:displacedByCustomXml="next"/>
-    <w:bookmarkStart w:id="27" w:name="_Toc536529623" w:displacedByCustomXml="next"/>
-    <w:bookmarkStart w:id="28" w:name="_Toc536445012" w:displacedByCustomXml="next"/>
-    <w:bookmarkStart w:id="29" w:name="_Toc536357313" w:displacedByCustomXml="next"/>
-    <w:bookmarkStart w:id="30" w:name="_Toc536092774" w:displacedByCustomXml="next"/>
-    <w:bookmarkStart w:id="31" w:name="_Toc535519574" w:displacedByCustomXml="next"/>
-    <w:bookmarkStart w:id="32" w:name="_Toc535492705" w:displacedByCustomXml="next"/>
-    <w:bookmarkStart w:id="33" w:name="_Toc535236680" w:displacedByCustomXml="next"/>
-    <w:bookmarkStart w:id="34" w:name="_Toc535226010" w:displacedByCustomXml="next"/>
-    <w:bookmarkStart w:id="35" w:name="_Toc534655825" w:displacedByCustomXml="next"/>
-    <w:bookmarkStart w:id="36" w:name="_Toc534631053" w:displacedByCustomXml="next"/>
-    <w:bookmarkStart w:id="37" w:name="_Toc534285425" w:displacedByCustomXml="next"/>
+    <w:bookmarkStart w:id="0" w:name="_Toc58520335" w:displacedByCustomXml="next"/>
+    <w:bookmarkStart w:id="1" w:name="_Toc35276736" w:displacedByCustomXml="next"/>
+    <w:bookmarkStart w:id="2" w:name="_Toc27426114" w:displacedByCustomXml="next"/>
+    <w:bookmarkStart w:id="3" w:name="_Toc27391585" w:displacedByCustomXml="next"/>
+    <w:bookmarkStart w:id="4" w:name="_Toc25515813" w:displacedByCustomXml="next"/>
+    <w:bookmarkStart w:id="5" w:name="_Toc25174409" w:displacedByCustomXml="next"/>
+    <w:bookmarkStart w:id="6" w:name="_Toc25168436" w:displacedByCustomXml="next"/>
+    <w:bookmarkStart w:id="7" w:name="_Toc24991924" w:displacedByCustomXml="next"/>
+    <w:bookmarkStart w:id="8" w:name="_Toc22492118" w:displacedByCustomXml="next"/>
+    <w:bookmarkStart w:id="9" w:name="_Toc18793047" w:displacedByCustomXml="next"/>
+    <w:bookmarkStart w:id="10" w:name="_Toc15852415" w:displacedByCustomXml="next"/>
+    <w:bookmarkStart w:id="11" w:name="_Toc13499178" w:displacedByCustomXml="next"/>
+    <w:bookmarkStart w:id="12" w:name="_Toc13043983" w:displacedByCustomXml="next"/>
+    <w:bookmarkStart w:id="13" w:name="_Toc12610536" w:displacedByCustomXml="next"/>
+    <w:bookmarkStart w:id="14" w:name="_Toc12378730" w:displacedByCustomXml="next"/>
+    <w:bookmarkStart w:id="15" w:name="_Toc12271897" w:displacedByCustomXml="next"/>
+    <w:bookmarkStart w:id="16" w:name="_Toc12008953" w:displacedByCustomXml="next"/>
+    <w:bookmarkStart w:id="17" w:name="_Toc7713402" w:displacedByCustomXml="next"/>
+    <w:bookmarkStart w:id="18" w:name="_Toc7713329" w:displacedByCustomXml="next"/>
+    <w:bookmarkStart w:id="19" w:name="_Toc7712494" w:displacedByCustomXml="next"/>
+    <w:bookmarkStart w:id="20" w:name="_Toc536270630" w:displacedByCustomXml="next"/>
+    <w:bookmarkStart w:id="21" w:name="_Toc535939349" w:displacedByCustomXml="next"/>
+    <w:bookmarkStart w:id="22" w:name="_Toc535424427" w:displacedByCustomXml="next"/>
+    <w:bookmarkStart w:id="23" w:name="_Toc535342164" w:displacedByCustomXml="next"/>
+    <w:bookmarkStart w:id="24" w:name="_Toc535312585" w:displacedByCustomXml="next"/>
+    <w:bookmarkStart w:id="25" w:name="_Toc535147106" w:displacedByCustomXml="next"/>
+    <w:bookmarkStart w:id="26" w:name="_Toc535139322" w:displacedByCustomXml="next"/>
+    <w:bookmarkStart w:id="27" w:name="_Toc534712165" w:displacedByCustomXml="next"/>
+    <w:bookmarkStart w:id="28" w:name="_Toc534711893" w:displacedByCustomXml="next"/>
+    <w:bookmarkStart w:id="29" w:name="_Toc534474473" w:displacedByCustomXml="next"/>
+    <w:bookmarkStart w:id="30" w:name="_Toc533505091" w:displacedByCustomXml="next"/>
+    <w:bookmarkStart w:id="31" w:name="_Toc532853066" w:displacedByCustomXml="next"/>
+    <w:bookmarkStart w:id="32" w:name="_Toc532818271" w:displacedByCustomXml="next"/>
+    <w:bookmarkStart w:id="33" w:name="_Toc532732138" w:displacedByCustomXml="next"/>
+    <w:bookmarkStart w:id="34" w:name="_Toc532671900" w:displacedByCustomXml="next"/>
+    <w:bookmarkStart w:id="35" w:name="_Toc532637391" w:displacedByCustomXml="next"/>
+    <w:bookmarkStart w:id="36" w:name="_Toc532637276" w:displacedByCustomXml="next"/>
+    <w:bookmarkStart w:id="37" w:name="_Toc532921978" w:displacedByCustomXml="next"/>
     <w:bookmarkStart w:id="38" w:name="_Toc534199704" w:displacedByCustomXml="next"/>
-    <w:bookmarkStart w:id="39" w:name="_Toc532921978" w:displacedByCustomXml="next"/>
-    <w:bookmarkStart w:id="40" w:name="_Toc532637276" w:displacedByCustomXml="next"/>
-    <w:bookmarkStart w:id="41" w:name="_Toc532637391" w:displacedByCustomXml="next"/>
-    <w:bookmarkStart w:id="42" w:name="_Toc532671900" w:displacedByCustomXml="next"/>
-    <w:bookmarkStart w:id="43" w:name="_Toc532732138" w:displacedByCustomXml="next"/>
-    <w:bookmarkStart w:id="44" w:name="_Toc532818271" w:displacedByCustomXml="next"/>
-    <w:bookmarkStart w:id="45" w:name="_Toc532853066" w:displacedByCustomXml="next"/>
-    <w:bookmarkStart w:id="46" w:name="_Toc533505091" w:displacedByCustomXml="next"/>
-    <w:bookmarkStart w:id="47" w:name="_Toc534474473" w:displacedByCustomXml="next"/>
-    <w:bookmarkStart w:id="48" w:name="_Toc534711893" w:displacedByCustomXml="next"/>
-    <w:bookmarkStart w:id="49" w:name="_Toc534712165" w:displacedByCustomXml="next"/>
-    <w:bookmarkStart w:id="50" w:name="_Toc535139322" w:displacedByCustomXml="next"/>
-    <w:bookmarkStart w:id="51" w:name="_Toc535147106" w:displacedByCustomXml="next"/>
-    <w:bookmarkStart w:id="52" w:name="_Toc535312585" w:displacedByCustomXml="next"/>
-    <w:bookmarkStart w:id="53" w:name="_Toc535342164" w:displacedByCustomXml="next"/>
-    <w:bookmarkStart w:id="54" w:name="_Toc535424427" w:displacedByCustomXml="next"/>
-    <w:bookmarkStart w:id="55" w:name="_Toc535939349" w:displacedByCustomXml="next"/>
-    <w:bookmarkStart w:id="56" w:name="_Toc536270630" w:displacedByCustomXml="next"/>
-    <w:bookmarkStart w:id="57" w:name="_Toc7712494" w:displacedByCustomXml="next"/>
-    <w:bookmarkStart w:id="58" w:name="_Toc7713329" w:displacedByCustomXml="next"/>
-    <w:bookmarkStart w:id="59" w:name="_Toc7713402" w:displacedByCustomXml="next"/>
-    <w:bookmarkStart w:id="60" w:name="_Toc12008953" w:displacedByCustomXml="next"/>
-    <w:bookmarkStart w:id="61" w:name="_Toc12271897" w:displacedByCustomXml="next"/>
-    <w:bookmarkStart w:id="62" w:name="_Toc12378730" w:displacedByCustomXml="next"/>
-    <w:bookmarkStart w:id="63" w:name="_Toc12610536" w:displacedByCustomXml="next"/>
-    <w:bookmarkStart w:id="64" w:name="_Toc13043983" w:displacedByCustomXml="next"/>
-    <w:bookmarkStart w:id="65" w:name="_Toc13499178" w:displacedByCustomXml="next"/>
-    <w:bookmarkStart w:id="66" w:name="_Toc15852415" w:displacedByCustomXml="next"/>
-    <w:bookmarkStart w:id="67" w:name="_Toc18793047" w:displacedByCustomXml="next"/>
-    <w:bookmarkStart w:id="68" w:name="_Toc22492118" w:displacedByCustomXml="next"/>
-    <w:bookmarkStart w:id="69" w:name="_Toc24991924" w:displacedByCustomXml="next"/>
-    <w:bookmarkStart w:id="70" w:name="_Toc25168436" w:displacedByCustomXml="next"/>
-    <w:bookmarkStart w:id="71" w:name="_Toc25174409" w:displacedByCustomXml="next"/>
-    <w:bookmarkStart w:id="72" w:name="_Toc25515813" w:displacedByCustomXml="next"/>
-    <w:bookmarkStart w:id="73" w:name="_Toc27391585" w:displacedByCustomXml="next"/>
-    <w:bookmarkStart w:id="74" w:name="_Toc27426114" w:displacedByCustomXml="next"/>
-    <w:bookmarkStart w:id="75" w:name="_Toc35276736" w:displacedByCustomXml="next"/>
-    <w:bookmarkStart w:id="76" w:name="_Toc58520335" w:displacedByCustomXml="next"/>
+    <w:bookmarkStart w:id="39" w:name="_Toc534285425" w:displacedByCustomXml="next"/>
+    <w:bookmarkStart w:id="40" w:name="_Toc534631053" w:displacedByCustomXml="next"/>
+    <w:bookmarkStart w:id="41" w:name="_Toc534655825" w:displacedByCustomXml="next"/>
+    <w:bookmarkStart w:id="42" w:name="_Toc535226010" w:displacedByCustomXml="next"/>
+    <w:bookmarkStart w:id="43" w:name="_Toc535236680" w:displacedByCustomXml="next"/>
+    <w:bookmarkStart w:id="44" w:name="_Toc535492705" w:displacedByCustomXml="next"/>
+    <w:bookmarkStart w:id="45" w:name="_Toc535519574" w:displacedByCustomXml="next"/>
+    <w:bookmarkStart w:id="46" w:name="_Toc536092774" w:displacedByCustomXml="next"/>
+    <w:bookmarkStart w:id="47" w:name="_Toc536357313" w:displacedByCustomXml="next"/>
+    <w:bookmarkStart w:id="48" w:name="_Toc536445012" w:displacedByCustomXml="next"/>
+    <w:bookmarkStart w:id="49" w:name="_Toc536529623" w:displacedByCustomXml="next"/>
+    <w:bookmarkStart w:id="50" w:name="_Toc2702721" w:displacedByCustomXml="next"/>
+    <w:bookmarkStart w:id="51" w:name="_Toc3908753" w:displacedByCustomXml="next"/>
+    <w:bookmarkStart w:id="52" w:name="_Toc8143256" w:displacedByCustomXml="next"/>
+    <w:bookmarkStart w:id="53" w:name="_Toc11927296" w:displacedByCustomXml="next"/>
+    <w:bookmarkStart w:id="54" w:name="_Toc12100538" w:displacedByCustomXml="next"/>
+    <w:bookmarkStart w:id="55" w:name="_Toc12293520" w:displacedByCustomXml="next"/>
+    <w:bookmarkStart w:id="56" w:name="_Toc12311872" w:displacedByCustomXml="next"/>
+    <w:bookmarkStart w:id="57" w:name="_Toc12443348" w:displacedByCustomXml="next"/>
+    <w:bookmarkStart w:id="58" w:name="_Toc12655494" w:displacedByCustomXml="next"/>
+    <w:bookmarkStart w:id="59" w:name="_Toc13391817" w:displacedByCustomXml="next"/>
+    <w:bookmarkStart w:id="60" w:name="_Toc14083955" w:displacedByCustomXml="next"/>
+    <w:bookmarkStart w:id="61" w:name="_Toc14983103" w:displacedByCustomXml="next"/>
+    <w:bookmarkStart w:id="62" w:name="_Toc15761170" w:displacedByCustomXml="next"/>
+    <w:bookmarkStart w:id="63" w:name="_Toc17756099" w:displacedByCustomXml="next"/>
+    <w:bookmarkStart w:id="64" w:name="_Toc18923629" w:displacedByCustomXml="next"/>
+    <w:bookmarkStart w:id="65" w:name="_Toc18923920" w:displacedByCustomXml="next"/>
+    <w:bookmarkStart w:id="66" w:name="_Toc18926286" w:displacedByCustomXml="next"/>
+    <w:bookmarkStart w:id="67" w:name="_Toc22664070" w:displacedByCustomXml="next"/>
+    <w:bookmarkStart w:id="68" w:name="_Toc25521356" w:displacedByCustomXml="next"/>
+    <w:bookmarkStart w:id="69" w:name="_Toc25747909" w:displacedByCustomXml="next"/>
+    <w:bookmarkStart w:id="70" w:name="_Toc26289283" w:displacedByCustomXml="next"/>
+    <w:bookmarkStart w:id="71" w:name="_Toc26532476" w:displacedByCustomXml="next"/>
+    <w:bookmarkStart w:id="72" w:name="_Toc26906996" w:displacedByCustomXml="next"/>
+    <w:bookmarkStart w:id="73" w:name="_Toc34820760" w:displacedByCustomXml="next"/>
+    <w:bookmarkStart w:id="74" w:name="_Toc57632226" w:displacedByCustomXml="next"/>
+    <w:bookmarkStart w:id="75" w:name="_Toc57972220" w:displacedByCustomXml="next"/>
+    <w:bookmarkStart w:id="76" w:name="_Toc58234272" w:displacedByCustomXml="next"/>
     <w:bookmarkStart w:id="77" w:name="_TOCRange" w:displacedByCustomXml="next"/>
     <w:sdt>
       <w:sdtPr>
@@ -6288,282 +6288,6 @@
         </w:rPr>
         <w:t>fornire una spiegazione per ogni esercizio.</w:t>
       </w:r>
-    </w:p>
-    <w:p>
-      <w:pPr>
-        <w:pStyle w:val="Corpo"/>
-        <w:rPr>
-          <w:lang w:eastAsia="it-IT"/>
-        </w:rPr>
-      </w:pPr>
-    </w:p>
-    <w:p>
-      <w:pPr>
-        <w:pStyle w:val="Corpo"/>
-        <w:rPr>
-          <w:lang w:eastAsia="it-IT"/>
-        </w:rPr>
-      </w:pPr>
-    </w:p>
-    <w:p>
-      <w:pPr>
-        <w:pStyle w:val="Corpo"/>
-        <w:rPr>
-          <w:lang w:eastAsia="it-IT"/>
-        </w:rPr>
-      </w:pPr>
-      <w:r>
-        <w:rPr>
-          <w:lang w:eastAsia="it-IT"/>
-        </w:rPr>
-        <w:t>19-20-21-22-23</w:t>
-      </w:r>
-      <w:r>
-        <w:rPr>
-          <w:lang w:eastAsia="it-IT"/>
-        </w:rPr>
-        <w:t>/</w:t>
-      </w:r>
-      <w:r>
-        <w:rPr>
-          <w:lang w:eastAsia="it-IT"/>
-        </w:rPr>
-        <w:t>27-28-29-30</w:t>
-      </w:r>
-    </w:p>
-    <w:p>
-      <w:pPr>
-        <w:pStyle w:val="Corpo"/>
-        <w:rPr>
-          <w:lang w:eastAsia="it-IT"/>
-        </w:rPr>
-      </w:pPr>
-      <w:r>
-        <w:rPr>
-          <w:lang w:eastAsia="it-IT"/>
-        </w:rPr>
-        <w:t>-Prototipi di carta</w:t>
-      </w:r>
-    </w:p>
-    <w:p>
-      <w:pPr>
-        <w:pStyle w:val="Corpo"/>
-        <w:rPr>
-          <w:lang w:eastAsia="it-IT"/>
-        </w:rPr>
-      </w:pPr>
-      <w:r>
-        <w:rPr>
-          <w:lang w:eastAsia="it-IT"/>
-        </w:rPr>
-        <w:t>-</w:t>
-      </w:r>
-      <w:r>
-        <w:rPr>
-          <w:lang w:eastAsia="it-IT"/>
-        </w:rPr>
-        <w:t>Abbozzo di app (MVP)</w:t>
-      </w:r>
-    </w:p>
-    <w:p>
-      <w:pPr>
-        <w:pStyle w:val="Corpo"/>
-        <w:numPr>
-          <w:ilvl w:val="0"/>
-          <w:numId w:val="33"/>
-        </w:numPr>
-        <w:rPr>
-          <w:lang w:eastAsia="it-IT"/>
-        </w:rPr>
-      </w:pPr>
-      <w:r>
-        <w:rPr>
-          <w:lang w:eastAsia="it-IT"/>
-        </w:rPr>
-        <w:t xml:space="preserve">Schermata di login </w:t>
-      </w:r>
-    </w:p>
-    <w:p>
-      <w:pPr>
-        <w:pStyle w:val="Corpo"/>
-        <w:numPr>
-          <w:ilvl w:val="0"/>
-          <w:numId w:val="33"/>
-        </w:numPr>
-        <w:rPr>
-          <w:lang w:eastAsia="it-IT"/>
-        </w:rPr>
-      </w:pPr>
-      <w:r>
-        <w:rPr>
-          <w:lang w:eastAsia="it-IT"/>
-        </w:rPr>
-        <w:t>Inserire una dieta (1 solo giorno)</w:t>
-      </w:r>
-    </w:p>
-    <w:p>
-      <w:pPr>
-        <w:pStyle w:val="Corpo"/>
-        <w:numPr>
-          <w:ilvl w:val="0"/>
-          <w:numId w:val="33"/>
-        </w:numPr>
-        <w:rPr>
-          <w:lang w:eastAsia="it-IT"/>
-        </w:rPr>
-      </w:pPr>
-      <w:r>
-        <w:rPr>
-          <w:lang w:eastAsia="it-IT"/>
-        </w:rPr>
-        <w:t>Modificare la dieta</w:t>
-      </w:r>
-    </w:p>
-    <w:p>
-      <w:pPr>
-        <w:pStyle w:val="Corpo"/>
-        <w:numPr>
-          <w:ilvl w:val="0"/>
-          <w:numId w:val="33"/>
-        </w:numPr>
-        <w:rPr>
-          <w:lang w:eastAsia="it-IT"/>
-        </w:rPr>
-      </w:pPr>
-      <w:r>
-        <w:rPr>
-          <w:lang w:eastAsia="it-IT"/>
-        </w:rPr>
-        <w:t xml:space="preserve">Lista della spesa (mostra gli stessi dati della dieta ma in delle </w:t>
-      </w:r>
-      <w:proofErr w:type="spellStart"/>
-      <w:r>
-        <w:rPr>
-          <w:lang w:eastAsia="it-IT"/>
-        </w:rPr>
-        <w:t>checkbox</w:t>
-      </w:r>
-      <w:proofErr w:type="spellEnd"/>
-      <w:r>
-        <w:rPr>
-          <w:lang w:eastAsia="it-IT"/>
-        </w:rPr>
-        <w:t>)</w:t>
-      </w:r>
-    </w:p>
-    <w:p>
-      <w:pPr>
-        <w:pStyle w:val="Corpo"/>
-        <w:rPr>
-          <w:lang w:eastAsia="it-IT"/>
-        </w:rPr>
-      </w:pPr>
-    </w:p>
-    <w:p>
-      <w:pPr>
-        <w:pStyle w:val="Corpo"/>
-        <w:rPr>
-          <w:lang w:eastAsia="it-IT"/>
-        </w:rPr>
-      </w:pPr>
-      <w:r>
-        <w:rPr>
-          <w:lang w:eastAsia="it-IT"/>
-        </w:rPr>
-        <w:t xml:space="preserve">Dovremo usare la persistenza dei dati -&gt; </w:t>
-      </w:r>
-      <w:proofErr w:type="spellStart"/>
-      <w:r>
-        <w:rPr>
-          <w:lang w:eastAsia="it-IT"/>
-        </w:rPr>
-        <w:t>SQLite</w:t>
-      </w:r>
-      <w:proofErr w:type="spellEnd"/>
-    </w:p>
-    <w:p>
-      <w:pPr>
-        <w:pStyle w:val="Corpo"/>
-        <w:rPr>
-          <w:sz w:val="18"/>
-          <w:szCs w:val="18"/>
-          <w:lang w:eastAsia="it-IT"/>
-        </w:rPr>
-      </w:pPr>
-      <w:r>
-        <w:rPr>
-          <w:sz w:val="18"/>
-          <w:szCs w:val="18"/>
-          <w:lang w:eastAsia="it-IT"/>
-        </w:rPr>
-        <w:t>CLIENTE (PK) COLAZIONE1 COLAZIONE2</w:t>
-      </w:r>
-      <w:r>
-        <w:rPr>
-          <w:sz w:val="18"/>
-          <w:szCs w:val="18"/>
-          <w:lang w:eastAsia="it-IT"/>
-        </w:rPr>
-        <w:t xml:space="preserve"> </w:t>
-      </w:r>
-      <w:r>
-        <w:rPr>
-          <w:sz w:val="18"/>
-          <w:szCs w:val="18"/>
-          <w:lang w:eastAsia="it-IT"/>
-        </w:rPr>
-        <w:t>PRANZO1 PRANZO2 SNACK CENA1 CENA2</w:t>
-      </w:r>
-    </w:p>
-    <w:p>
-      <w:pPr>
-        <w:pStyle w:val="Corpo"/>
-        <w:rPr>
-          <w:lang w:eastAsia="it-IT"/>
-        </w:rPr>
-      </w:pPr>
-    </w:p>
-    <w:p>
-      <w:pPr>
-        <w:pStyle w:val="Corpo"/>
-        <w:rPr>
-          <w:lang w:eastAsia="it-IT"/>
-        </w:rPr>
-      </w:pPr>
-      <w:r>
-        <w:rPr>
-          <w:lang w:eastAsia="it-IT"/>
-        </w:rPr>
-        <w:t xml:space="preserve">PROTITPI DI CARTA = 4 SCHERMATE </w:t>
-      </w:r>
-    </w:p>
-    <w:p>
-      <w:pPr>
-        <w:pStyle w:val="Corpo"/>
-        <w:rPr>
-          <w:lang w:eastAsia="it-IT"/>
-        </w:rPr>
-      </w:pPr>
-      <w:r>
-        <w:rPr>
-          <w:lang w:eastAsia="it-IT"/>
-        </w:rPr>
-        <w:t xml:space="preserve">CODICE </w:t>
-      </w:r>
-      <w:r>
-        <w:rPr>
-          <w:lang w:eastAsia="it-IT"/>
-        </w:rPr>
-        <w:t xml:space="preserve">(PAIR PROGRAMMING) </w:t>
-      </w:r>
-    </w:p>
-    <w:p>
-      <w:pPr>
-        <w:pStyle w:val="Corpo"/>
-        <w:rPr>
-          <w:lang w:eastAsia="it-IT"/>
-        </w:rPr>
-      </w:pPr>
       <w:bookmarkStart w:id="88" w:name="_GoBack"/>
       <w:bookmarkEnd w:id="88"/>
     </w:p>
@@ -6578,77 +6302,7 @@
         <w:rPr>
           <w:lang w:eastAsia="it-IT"/>
         </w:rPr>
-        <w:t>GENNAIO</w:t>
-      </w:r>
-    </w:p>
-    <w:p>
-      <w:pPr>
-        <w:pStyle w:val="Corpo"/>
-        <w:rPr>
-          <w:lang w:eastAsia="it-IT"/>
-        </w:rPr>
-      </w:pPr>
-      <w:r>
-        <w:rPr>
-          <w:lang w:eastAsia="it-IT"/>
-        </w:rPr>
-        <w:t xml:space="preserve">Migliorare </w:t>
-      </w:r>
-      <w:proofErr w:type="spellStart"/>
-      <w:r>
-        <w:rPr>
-          <w:lang w:eastAsia="it-IT"/>
-        </w:rPr>
-        <w:t>l’mvp</w:t>
-      </w:r>
-      <w:proofErr w:type="spellEnd"/>
-      <w:r>
-        <w:rPr>
-          <w:lang w:eastAsia="it-IT"/>
-        </w:rPr>
-        <w:t xml:space="preserve"> (aggiungere </w:t>
-      </w:r>
-      <w:proofErr w:type="spellStart"/>
-      <w:r>
-        <w:rPr>
-          <w:lang w:eastAsia="it-IT"/>
-        </w:rPr>
-        <w:t>notifche</w:t>
-      </w:r>
-      <w:proofErr w:type="spellEnd"/>
-      <w:r>
-        <w:rPr>
-          <w:lang w:eastAsia="it-IT"/>
-        </w:rPr>
-        <w:t xml:space="preserve">, dieta settimanale, </w:t>
-      </w:r>
-      <w:proofErr w:type="spellStart"/>
-      <w:r>
-        <w:rPr>
-          <w:lang w:eastAsia="it-IT"/>
-        </w:rPr>
-        <w:t>gamification</w:t>
-      </w:r>
-      <w:proofErr w:type="spellEnd"/>
-      <w:r>
-        <w:rPr>
-          <w:lang w:eastAsia="it-IT"/>
-        </w:rPr>
-        <w:t>, copiare la dieta per l’allenamento)</w:t>
-      </w:r>
-    </w:p>
-    <w:p>
-      <w:pPr>
-        <w:pStyle w:val="Corpo"/>
-        <w:rPr>
-          <w:lang w:eastAsia="it-IT"/>
-        </w:rPr>
-      </w:pPr>
-      <w:r>
-        <w:rPr>
-          <w:lang w:eastAsia="it-IT"/>
-        </w:rPr>
-        <w:t xml:space="preserve">Test di usabilità </w:t>
+        <w:t xml:space="preserve"> </w:t>
       </w:r>
     </w:p>
     <w:sectPr>
@@ -13412,6 +13066,21 @@
 </file>
 
 <file path=customXml/item1.xml><?xml version="1.0" encoding="utf-8"?>
+<p:properties xmlns:p="http://schemas.microsoft.com/office/2006/metadata/properties" xmlns:xsi="http://www.w3.org/2001/XMLSchema-instance" xmlns:pc="http://schemas.microsoft.com/office/infopath/2007/PartnerControls">
+  <documentManagement/>
+</p:properties>
+</file>
+
+<file path=customXml/item2.xml><?xml version="1.0" encoding="utf-8"?>
+<?mso-contentType ?>
+<FormTemplates xmlns="http://schemas.microsoft.com/sharepoint/v3/contenttype/forms">
+  <Display>DocumentLibraryForm</Display>
+  <Edit>DocumentLibraryForm</Edit>
+  <New>DocumentLibraryForm</New>
+</FormTemplates>
+</file>
+
+<file path=customXml/item3.xml><?xml version="1.0" encoding="utf-8"?>
 <ct:contentTypeSchema xmlns:ct="http://schemas.microsoft.com/office/2006/metadata/contentType" xmlns:ma="http://schemas.microsoft.com/office/2006/metadata/properties/metaAttributes" ct:_="" ma:_="" ma:contentTypeName="Documento" ma:contentTypeID="0x01010080348771712B9A499BCF7A73DA28B56F" ma:contentTypeVersion="2" ma:contentTypeDescription="Creare un nuovo documento." ma:contentTypeScope="" ma:versionID="8ec4890d43dae1ed89576156b9aedf4d">
   <xsd:schema xmlns:xsd="http://www.w3.org/2001/XMLSchema" xmlns:xs="http://www.w3.org/2001/XMLSchema" xmlns:p="http://schemas.microsoft.com/office/2006/metadata/properties" xmlns:ns2="4e41a16f-9b6d-4162-af27-e7fa520df7a5" targetNamespace="http://schemas.microsoft.com/office/2006/metadata/properties" ma:root="true" ma:fieldsID="81ec328b9f6c591ab06005c9e6b5e3c2" ns2:_="">
     <xsd:import namespace="4e41a16f-9b6d-4162-af27-e7fa520df7a5"/>
@@ -13543,21 +13212,6 @@
 </ct:contentTypeSchema>
 </file>
 
-<file path=customXml/item2.xml><?xml version="1.0" encoding="utf-8"?>
-<?mso-contentType ?>
-<FormTemplates xmlns="http://schemas.microsoft.com/sharepoint/v3/contenttype/forms">
-  <Display>DocumentLibraryForm</Display>
-  <Edit>DocumentLibraryForm</Edit>
-  <New>DocumentLibraryForm</New>
-</FormTemplates>
-</file>
-
-<file path=customXml/item3.xml><?xml version="1.0" encoding="utf-8"?>
-<p:properties xmlns:p="http://schemas.microsoft.com/office/2006/metadata/properties" xmlns:xsi="http://www.w3.org/2001/XMLSchema-instance" xmlns:pc="http://schemas.microsoft.com/office/infopath/2007/PartnerControls">
-  <documentManagement/>
-</p:properties>
-</file>
-
 <file path=customXml/item4.xml><?xml version="1.0" encoding="utf-8"?>
 <b:Sources xmlns:b="http://schemas.openxmlformats.org/officeDocument/2006/bibliography" xmlns="http://schemas.openxmlformats.org/officeDocument/2006/bibliography" SelectedStyle="\APASixthEditionOfficeOnline.xsl" StyleName="APA" Version="6">
   <b:Source>
@@ -13597,6 +13251,23 @@
 </file>
 
 <file path=customXml/itemProps1.xml><?xml version="1.0" encoding="utf-8"?>
+<ds:datastoreItem xmlns:ds="http://schemas.openxmlformats.org/officeDocument/2006/customXml" ds:itemID="{48EDA5DA-8C7C-44FC-BD06-36965EB08BF6}">
+  <ds:schemaRefs>
+    <ds:schemaRef ds:uri="http://schemas.microsoft.com/office/2006/metadata/properties"/>
+    <ds:schemaRef ds:uri="http://schemas.microsoft.com/office/infopath/2007/PartnerControls"/>
+  </ds:schemaRefs>
+</ds:datastoreItem>
+</file>
+
+<file path=customXml/itemProps2.xml><?xml version="1.0" encoding="utf-8"?>
+<ds:datastoreItem xmlns:ds="http://schemas.openxmlformats.org/officeDocument/2006/customXml" ds:itemID="{0CF7B8A2-83EF-4666-83FB-AC504504A24D}">
+  <ds:schemaRefs>
+    <ds:schemaRef ds:uri="http://schemas.microsoft.com/sharepoint/v3/contenttype/forms"/>
+  </ds:schemaRefs>
+</ds:datastoreItem>
+</file>
+
+<file path=customXml/itemProps3.xml><?xml version="1.0" encoding="utf-8"?>
 <ds:datastoreItem xmlns:ds="http://schemas.openxmlformats.org/officeDocument/2006/customXml" ds:itemID="{1C4284F4-C8CC-426D-981B-58C9B8219395}">
   <ds:schemaRefs>
     <ds:schemaRef ds:uri="http://schemas.microsoft.com/office/2006/metadata/contentType"/>
@@ -13614,25 +13285,8 @@
 </ds:datastoreItem>
 </file>
 
-<file path=customXml/itemProps2.xml><?xml version="1.0" encoding="utf-8"?>
-<ds:datastoreItem xmlns:ds="http://schemas.openxmlformats.org/officeDocument/2006/customXml" ds:itemID="{0CF7B8A2-83EF-4666-83FB-AC504504A24D}">
-  <ds:schemaRefs>
-    <ds:schemaRef ds:uri="http://schemas.microsoft.com/sharepoint/v3/contenttype/forms"/>
-  </ds:schemaRefs>
-</ds:datastoreItem>
-</file>
-
-<file path=customXml/itemProps3.xml><?xml version="1.0" encoding="utf-8"?>
-<ds:datastoreItem xmlns:ds="http://schemas.openxmlformats.org/officeDocument/2006/customXml" ds:itemID="{48EDA5DA-8C7C-44FC-BD06-36965EB08BF6}">
-  <ds:schemaRefs>
-    <ds:schemaRef ds:uri="http://schemas.microsoft.com/office/2006/metadata/properties"/>
-    <ds:schemaRef ds:uri="http://schemas.microsoft.com/office/infopath/2007/PartnerControls"/>
-  </ds:schemaRefs>
-</ds:datastoreItem>
-</file>
-
 <file path=customXml/itemProps4.xml><?xml version="1.0" encoding="utf-8"?>
-<ds:datastoreItem xmlns:ds="http://schemas.openxmlformats.org/officeDocument/2006/customXml" ds:itemID="{A6A878E5-59CF-49DA-8C73-A92DDA629A6C}">
+<ds:datastoreItem xmlns:ds="http://schemas.openxmlformats.org/officeDocument/2006/customXml" ds:itemID="{8834C35C-2BDD-4985-B8CE-74867F83123D}">
   <ds:schemaRefs>
     <ds:schemaRef ds:uri="http://schemas.openxmlformats.org/officeDocument/2006/bibliography"/>
     <ds:schemaRef ds:uri="urn:schemas-microsoft-com:xslt"/>

</xml_diff>

<commit_message>
Aggiornamento della documentazione, nello specifico il file dell'Analisi dei requisiti
</commit_message>
<xml_diff>
--- a/Documentazione/Analisi dei requisiti.docx
+++ b/Documentazione/Analisi dei requisiti.docx
@@ -33,83 +33,83 @@
         <w:br w:type="page"/>
       </w:r>
     </w:p>
-    <w:bookmarkStart w:id="0" w:name="_Toc58520335" w:displacedByCustomXml="next"/>
-    <w:bookmarkStart w:id="1" w:name="_Toc35276736" w:displacedByCustomXml="next"/>
-    <w:bookmarkStart w:id="2" w:name="_Toc27426114" w:displacedByCustomXml="next"/>
-    <w:bookmarkStart w:id="3" w:name="_Toc27391585" w:displacedByCustomXml="next"/>
-    <w:bookmarkStart w:id="4" w:name="_Toc25515813" w:displacedByCustomXml="next"/>
-    <w:bookmarkStart w:id="5" w:name="_Toc25174409" w:displacedByCustomXml="next"/>
-    <w:bookmarkStart w:id="6" w:name="_Toc25168436" w:displacedByCustomXml="next"/>
-    <w:bookmarkStart w:id="7" w:name="_Toc24991924" w:displacedByCustomXml="next"/>
-    <w:bookmarkStart w:id="8" w:name="_Toc22492118" w:displacedByCustomXml="next"/>
-    <w:bookmarkStart w:id="9" w:name="_Toc18793047" w:displacedByCustomXml="next"/>
-    <w:bookmarkStart w:id="10" w:name="_Toc15852415" w:displacedByCustomXml="next"/>
-    <w:bookmarkStart w:id="11" w:name="_Toc13499178" w:displacedByCustomXml="next"/>
-    <w:bookmarkStart w:id="12" w:name="_Toc13043983" w:displacedByCustomXml="next"/>
-    <w:bookmarkStart w:id="13" w:name="_Toc12610536" w:displacedByCustomXml="next"/>
-    <w:bookmarkStart w:id="14" w:name="_Toc12378730" w:displacedByCustomXml="next"/>
-    <w:bookmarkStart w:id="15" w:name="_Toc12271897" w:displacedByCustomXml="next"/>
-    <w:bookmarkStart w:id="16" w:name="_Toc12008953" w:displacedByCustomXml="next"/>
-    <w:bookmarkStart w:id="17" w:name="_Toc7713402" w:displacedByCustomXml="next"/>
-    <w:bookmarkStart w:id="18" w:name="_Toc7713329" w:displacedByCustomXml="next"/>
-    <w:bookmarkStart w:id="19" w:name="_Toc7712494" w:displacedByCustomXml="next"/>
-    <w:bookmarkStart w:id="20" w:name="_Toc536270630" w:displacedByCustomXml="next"/>
-    <w:bookmarkStart w:id="21" w:name="_Toc535939349" w:displacedByCustomXml="next"/>
-    <w:bookmarkStart w:id="22" w:name="_Toc535424427" w:displacedByCustomXml="next"/>
-    <w:bookmarkStart w:id="23" w:name="_Toc535342164" w:displacedByCustomXml="next"/>
-    <w:bookmarkStart w:id="24" w:name="_Toc535312585" w:displacedByCustomXml="next"/>
-    <w:bookmarkStart w:id="25" w:name="_Toc535147106" w:displacedByCustomXml="next"/>
-    <w:bookmarkStart w:id="26" w:name="_Toc535139322" w:displacedByCustomXml="next"/>
-    <w:bookmarkStart w:id="27" w:name="_Toc534712165" w:displacedByCustomXml="next"/>
-    <w:bookmarkStart w:id="28" w:name="_Toc534711893" w:displacedByCustomXml="next"/>
-    <w:bookmarkStart w:id="29" w:name="_Toc534474473" w:displacedByCustomXml="next"/>
-    <w:bookmarkStart w:id="30" w:name="_Toc533505091" w:displacedByCustomXml="next"/>
-    <w:bookmarkStart w:id="31" w:name="_Toc532853066" w:displacedByCustomXml="next"/>
-    <w:bookmarkStart w:id="32" w:name="_Toc532818271" w:displacedByCustomXml="next"/>
-    <w:bookmarkStart w:id="33" w:name="_Toc532732138" w:displacedByCustomXml="next"/>
-    <w:bookmarkStart w:id="34" w:name="_Toc532671900" w:displacedByCustomXml="next"/>
-    <w:bookmarkStart w:id="35" w:name="_Toc532637391" w:displacedByCustomXml="next"/>
-    <w:bookmarkStart w:id="36" w:name="_Toc532637276" w:displacedByCustomXml="next"/>
-    <w:bookmarkStart w:id="37" w:name="_Toc532921978" w:displacedByCustomXml="next"/>
+    <w:bookmarkStart w:id="0" w:name="_Toc58234272" w:displacedByCustomXml="next"/>
+    <w:bookmarkStart w:id="1" w:name="_Toc57972220" w:displacedByCustomXml="next"/>
+    <w:bookmarkStart w:id="2" w:name="_Toc57632226" w:displacedByCustomXml="next"/>
+    <w:bookmarkStart w:id="3" w:name="_Toc34820760" w:displacedByCustomXml="next"/>
+    <w:bookmarkStart w:id="4" w:name="_Toc26906996" w:displacedByCustomXml="next"/>
+    <w:bookmarkStart w:id="5" w:name="_Toc26532476" w:displacedByCustomXml="next"/>
+    <w:bookmarkStart w:id="6" w:name="_Toc26289283" w:displacedByCustomXml="next"/>
+    <w:bookmarkStart w:id="7" w:name="_Toc25747909" w:displacedByCustomXml="next"/>
+    <w:bookmarkStart w:id="8" w:name="_Toc25521356" w:displacedByCustomXml="next"/>
+    <w:bookmarkStart w:id="9" w:name="_Toc22664070" w:displacedByCustomXml="next"/>
+    <w:bookmarkStart w:id="10" w:name="_Toc18926286" w:displacedByCustomXml="next"/>
+    <w:bookmarkStart w:id="11" w:name="_Toc18923920" w:displacedByCustomXml="next"/>
+    <w:bookmarkStart w:id="12" w:name="_Toc18923629" w:displacedByCustomXml="next"/>
+    <w:bookmarkStart w:id="13" w:name="_Toc17756099" w:displacedByCustomXml="next"/>
+    <w:bookmarkStart w:id="14" w:name="_Toc15761170" w:displacedByCustomXml="next"/>
+    <w:bookmarkStart w:id="15" w:name="_Toc14983103" w:displacedByCustomXml="next"/>
+    <w:bookmarkStart w:id="16" w:name="_Toc14083955" w:displacedByCustomXml="next"/>
+    <w:bookmarkStart w:id="17" w:name="_Toc13391817" w:displacedByCustomXml="next"/>
+    <w:bookmarkStart w:id="18" w:name="_Toc12655494" w:displacedByCustomXml="next"/>
+    <w:bookmarkStart w:id="19" w:name="_Toc12443348" w:displacedByCustomXml="next"/>
+    <w:bookmarkStart w:id="20" w:name="_Toc12311872" w:displacedByCustomXml="next"/>
+    <w:bookmarkStart w:id="21" w:name="_Toc12293520" w:displacedByCustomXml="next"/>
+    <w:bookmarkStart w:id="22" w:name="_Toc12100538" w:displacedByCustomXml="next"/>
+    <w:bookmarkStart w:id="23" w:name="_Toc11927296" w:displacedByCustomXml="next"/>
+    <w:bookmarkStart w:id="24" w:name="_Toc8143256" w:displacedByCustomXml="next"/>
+    <w:bookmarkStart w:id="25" w:name="_Toc3908753" w:displacedByCustomXml="next"/>
+    <w:bookmarkStart w:id="26" w:name="_Toc2702721" w:displacedByCustomXml="next"/>
+    <w:bookmarkStart w:id="27" w:name="_Toc536529623" w:displacedByCustomXml="next"/>
+    <w:bookmarkStart w:id="28" w:name="_Toc536445012" w:displacedByCustomXml="next"/>
+    <w:bookmarkStart w:id="29" w:name="_Toc536357313" w:displacedByCustomXml="next"/>
+    <w:bookmarkStart w:id="30" w:name="_Toc536092774" w:displacedByCustomXml="next"/>
+    <w:bookmarkStart w:id="31" w:name="_Toc535519574" w:displacedByCustomXml="next"/>
+    <w:bookmarkStart w:id="32" w:name="_Toc535492705" w:displacedByCustomXml="next"/>
+    <w:bookmarkStart w:id="33" w:name="_Toc535236680" w:displacedByCustomXml="next"/>
+    <w:bookmarkStart w:id="34" w:name="_Toc535226010" w:displacedByCustomXml="next"/>
+    <w:bookmarkStart w:id="35" w:name="_Toc534655825" w:displacedByCustomXml="next"/>
+    <w:bookmarkStart w:id="36" w:name="_Toc534631053" w:displacedByCustomXml="next"/>
+    <w:bookmarkStart w:id="37" w:name="_Toc534285425" w:displacedByCustomXml="next"/>
     <w:bookmarkStart w:id="38" w:name="_Toc534199704" w:displacedByCustomXml="next"/>
-    <w:bookmarkStart w:id="39" w:name="_Toc534285425" w:displacedByCustomXml="next"/>
-    <w:bookmarkStart w:id="40" w:name="_Toc534631053" w:displacedByCustomXml="next"/>
-    <w:bookmarkStart w:id="41" w:name="_Toc534655825" w:displacedByCustomXml="next"/>
-    <w:bookmarkStart w:id="42" w:name="_Toc535226010" w:displacedByCustomXml="next"/>
-    <w:bookmarkStart w:id="43" w:name="_Toc535236680" w:displacedByCustomXml="next"/>
-    <w:bookmarkStart w:id="44" w:name="_Toc535492705" w:displacedByCustomXml="next"/>
-    <w:bookmarkStart w:id="45" w:name="_Toc535519574" w:displacedByCustomXml="next"/>
-    <w:bookmarkStart w:id="46" w:name="_Toc536092774" w:displacedByCustomXml="next"/>
-    <w:bookmarkStart w:id="47" w:name="_Toc536357313" w:displacedByCustomXml="next"/>
-    <w:bookmarkStart w:id="48" w:name="_Toc536445012" w:displacedByCustomXml="next"/>
-    <w:bookmarkStart w:id="49" w:name="_Toc536529623" w:displacedByCustomXml="next"/>
-    <w:bookmarkStart w:id="50" w:name="_Toc2702721" w:displacedByCustomXml="next"/>
-    <w:bookmarkStart w:id="51" w:name="_Toc3908753" w:displacedByCustomXml="next"/>
-    <w:bookmarkStart w:id="52" w:name="_Toc8143256" w:displacedByCustomXml="next"/>
-    <w:bookmarkStart w:id="53" w:name="_Toc11927296" w:displacedByCustomXml="next"/>
-    <w:bookmarkStart w:id="54" w:name="_Toc12100538" w:displacedByCustomXml="next"/>
-    <w:bookmarkStart w:id="55" w:name="_Toc12293520" w:displacedByCustomXml="next"/>
-    <w:bookmarkStart w:id="56" w:name="_Toc12311872" w:displacedByCustomXml="next"/>
-    <w:bookmarkStart w:id="57" w:name="_Toc12443348" w:displacedByCustomXml="next"/>
-    <w:bookmarkStart w:id="58" w:name="_Toc12655494" w:displacedByCustomXml="next"/>
-    <w:bookmarkStart w:id="59" w:name="_Toc13391817" w:displacedByCustomXml="next"/>
-    <w:bookmarkStart w:id="60" w:name="_Toc14083955" w:displacedByCustomXml="next"/>
-    <w:bookmarkStart w:id="61" w:name="_Toc14983103" w:displacedByCustomXml="next"/>
-    <w:bookmarkStart w:id="62" w:name="_Toc15761170" w:displacedByCustomXml="next"/>
-    <w:bookmarkStart w:id="63" w:name="_Toc17756099" w:displacedByCustomXml="next"/>
-    <w:bookmarkStart w:id="64" w:name="_Toc18923629" w:displacedByCustomXml="next"/>
-    <w:bookmarkStart w:id="65" w:name="_Toc18923920" w:displacedByCustomXml="next"/>
-    <w:bookmarkStart w:id="66" w:name="_Toc18926286" w:displacedByCustomXml="next"/>
-    <w:bookmarkStart w:id="67" w:name="_Toc22664070" w:displacedByCustomXml="next"/>
-    <w:bookmarkStart w:id="68" w:name="_Toc25521356" w:displacedByCustomXml="next"/>
-    <w:bookmarkStart w:id="69" w:name="_Toc25747909" w:displacedByCustomXml="next"/>
-    <w:bookmarkStart w:id="70" w:name="_Toc26289283" w:displacedByCustomXml="next"/>
-    <w:bookmarkStart w:id="71" w:name="_Toc26532476" w:displacedByCustomXml="next"/>
-    <w:bookmarkStart w:id="72" w:name="_Toc26906996" w:displacedByCustomXml="next"/>
-    <w:bookmarkStart w:id="73" w:name="_Toc34820760" w:displacedByCustomXml="next"/>
-    <w:bookmarkStart w:id="74" w:name="_Toc57632226" w:displacedByCustomXml="next"/>
-    <w:bookmarkStart w:id="75" w:name="_Toc57972220" w:displacedByCustomXml="next"/>
-    <w:bookmarkStart w:id="76" w:name="_Toc58234272" w:displacedByCustomXml="next"/>
+    <w:bookmarkStart w:id="39" w:name="_Toc532921978" w:displacedByCustomXml="next"/>
+    <w:bookmarkStart w:id="40" w:name="_Toc532637276" w:displacedByCustomXml="next"/>
+    <w:bookmarkStart w:id="41" w:name="_Toc532637391" w:displacedByCustomXml="next"/>
+    <w:bookmarkStart w:id="42" w:name="_Toc532671900" w:displacedByCustomXml="next"/>
+    <w:bookmarkStart w:id="43" w:name="_Toc532732138" w:displacedByCustomXml="next"/>
+    <w:bookmarkStart w:id="44" w:name="_Toc532818271" w:displacedByCustomXml="next"/>
+    <w:bookmarkStart w:id="45" w:name="_Toc532853066" w:displacedByCustomXml="next"/>
+    <w:bookmarkStart w:id="46" w:name="_Toc533505091" w:displacedByCustomXml="next"/>
+    <w:bookmarkStart w:id="47" w:name="_Toc534474473" w:displacedByCustomXml="next"/>
+    <w:bookmarkStart w:id="48" w:name="_Toc534711893" w:displacedByCustomXml="next"/>
+    <w:bookmarkStart w:id="49" w:name="_Toc534712165" w:displacedByCustomXml="next"/>
+    <w:bookmarkStart w:id="50" w:name="_Toc535139322" w:displacedByCustomXml="next"/>
+    <w:bookmarkStart w:id="51" w:name="_Toc535147106" w:displacedByCustomXml="next"/>
+    <w:bookmarkStart w:id="52" w:name="_Toc535312585" w:displacedByCustomXml="next"/>
+    <w:bookmarkStart w:id="53" w:name="_Toc535342164" w:displacedByCustomXml="next"/>
+    <w:bookmarkStart w:id="54" w:name="_Toc535424427" w:displacedByCustomXml="next"/>
+    <w:bookmarkStart w:id="55" w:name="_Toc535939349" w:displacedByCustomXml="next"/>
+    <w:bookmarkStart w:id="56" w:name="_Toc536270630" w:displacedByCustomXml="next"/>
+    <w:bookmarkStart w:id="57" w:name="_Toc7712494" w:displacedByCustomXml="next"/>
+    <w:bookmarkStart w:id="58" w:name="_Toc7713329" w:displacedByCustomXml="next"/>
+    <w:bookmarkStart w:id="59" w:name="_Toc7713402" w:displacedByCustomXml="next"/>
+    <w:bookmarkStart w:id="60" w:name="_Toc12008953" w:displacedByCustomXml="next"/>
+    <w:bookmarkStart w:id="61" w:name="_Toc12271897" w:displacedByCustomXml="next"/>
+    <w:bookmarkStart w:id="62" w:name="_Toc12378730" w:displacedByCustomXml="next"/>
+    <w:bookmarkStart w:id="63" w:name="_Toc12610536" w:displacedByCustomXml="next"/>
+    <w:bookmarkStart w:id="64" w:name="_Toc13043983" w:displacedByCustomXml="next"/>
+    <w:bookmarkStart w:id="65" w:name="_Toc13499178" w:displacedByCustomXml="next"/>
+    <w:bookmarkStart w:id="66" w:name="_Toc15852415" w:displacedByCustomXml="next"/>
+    <w:bookmarkStart w:id="67" w:name="_Toc18793047" w:displacedByCustomXml="next"/>
+    <w:bookmarkStart w:id="68" w:name="_Toc22492118" w:displacedByCustomXml="next"/>
+    <w:bookmarkStart w:id="69" w:name="_Toc24991924" w:displacedByCustomXml="next"/>
+    <w:bookmarkStart w:id="70" w:name="_Toc25168436" w:displacedByCustomXml="next"/>
+    <w:bookmarkStart w:id="71" w:name="_Toc25174409" w:displacedByCustomXml="next"/>
+    <w:bookmarkStart w:id="72" w:name="_Toc25515813" w:displacedByCustomXml="next"/>
+    <w:bookmarkStart w:id="73" w:name="_Toc27391585" w:displacedByCustomXml="next"/>
+    <w:bookmarkStart w:id="74" w:name="_Toc27426114" w:displacedByCustomXml="next"/>
+    <w:bookmarkStart w:id="75" w:name="_Toc35276736" w:displacedByCustomXml="next"/>
+    <w:bookmarkStart w:id="76" w:name="_Toc58520335" w:displacedByCustomXml="next"/>
     <w:bookmarkStart w:id="77" w:name="_TOCRange" w:displacedByCustomXml="next"/>
     <w:sdt>
       <w:sdtPr>
@@ -1136,14 +1136,12 @@
         </w:rPr>
         <w:t xml:space="preserve"> annesse. </w:t>
       </w:r>
-      <w:proofErr w:type="gramStart"/>
-      <w:r>
-        <w:rPr>
-          <w:lang w:eastAsia="it-IT"/>
-        </w:rPr>
-        <w:t>Inoltre</w:t>
-      </w:r>
-      <w:proofErr w:type="gramEnd"/>
+      <w:r>
+        <w:rPr>
+          <w:lang w:eastAsia="it-IT"/>
+        </w:rPr>
+        <w:t>Inoltre,</w:t>
+      </w:r>
       <w:r>
         <w:rPr>
           <w:lang w:eastAsia="it-IT"/>
@@ -6258,12 +6256,6 @@
         </w:rPr>
         <w:t>;</w:t>
       </w:r>
-      <w:r>
-        <w:rPr>
-          <w:lang w:eastAsia="it-IT"/>
-        </w:rPr>
-        <w:t xml:space="preserve"> FATTO</w:t>
-      </w:r>
     </w:p>
     <w:p>
       <w:pPr>
@@ -6290,20 +6282,6 @@
       </w:r>
       <w:bookmarkStart w:id="88" w:name="_GoBack"/>
       <w:bookmarkEnd w:id="88"/>
-    </w:p>
-    <w:p>
-      <w:pPr>
-        <w:pStyle w:val="Corpo"/>
-        <w:rPr>
-          <w:lang w:eastAsia="it-IT"/>
-        </w:rPr>
-      </w:pPr>
-      <w:r>
-        <w:rPr>
-          <w:lang w:eastAsia="it-IT"/>
-        </w:rPr>
-        <w:t xml:space="preserve"> </w:t>
-      </w:r>
     </w:p>
     <w:sectPr>
       <w:footerReference w:type="default" r:id="rId12"/>
@@ -13066,21 +13044,6 @@
 </file>
 
 <file path=customXml/item1.xml><?xml version="1.0" encoding="utf-8"?>
-<p:properties xmlns:p="http://schemas.microsoft.com/office/2006/metadata/properties" xmlns:xsi="http://www.w3.org/2001/XMLSchema-instance" xmlns:pc="http://schemas.microsoft.com/office/infopath/2007/PartnerControls">
-  <documentManagement/>
-</p:properties>
-</file>
-
-<file path=customXml/item2.xml><?xml version="1.0" encoding="utf-8"?>
-<?mso-contentType ?>
-<FormTemplates xmlns="http://schemas.microsoft.com/sharepoint/v3/contenttype/forms">
-  <Display>DocumentLibraryForm</Display>
-  <Edit>DocumentLibraryForm</Edit>
-  <New>DocumentLibraryForm</New>
-</FormTemplates>
-</file>
-
-<file path=customXml/item3.xml><?xml version="1.0" encoding="utf-8"?>
 <ct:contentTypeSchema xmlns:ct="http://schemas.microsoft.com/office/2006/metadata/contentType" xmlns:ma="http://schemas.microsoft.com/office/2006/metadata/properties/metaAttributes" ct:_="" ma:_="" ma:contentTypeName="Documento" ma:contentTypeID="0x01010080348771712B9A499BCF7A73DA28B56F" ma:contentTypeVersion="2" ma:contentTypeDescription="Creare un nuovo documento." ma:contentTypeScope="" ma:versionID="8ec4890d43dae1ed89576156b9aedf4d">
   <xsd:schema xmlns:xsd="http://www.w3.org/2001/XMLSchema" xmlns:xs="http://www.w3.org/2001/XMLSchema" xmlns:p="http://schemas.microsoft.com/office/2006/metadata/properties" xmlns:ns2="4e41a16f-9b6d-4162-af27-e7fa520df7a5" targetNamespace="http://schemas.microsoft.com/office/2006/metadata/properties" ma:root="true" ma:fieldsID="81ec328b9f6c591ab06005c9e6b5e3c2" ns2:_="">
     <xsd:import namespace="4e41a16f-9b6d-4162-af27-e7fa520df7a5"/>
@@ -13212,6 +13175,21 @@
 </ct:contentTypeSchema>
 </file>
 
+<file path=customXml/item2.xml><?xml version="1.0" encoding="utf-8"?>
+<?mso-contentType ?>
+<FormTemplates xmlns="http://schemas.microsoft.com/sharepoint/v3/contenttype/forms">
+  <Display>DocumentLibraryForm</Display>
+  <Edit>DocumentLibraryForm</Edit>
+  <New>DocumentLibraryForm</New>
+</FormTemplates>
+</file>
+
+<file path=customXml/item3.xml><?xml version="1.0" encoding="utf-8"?>
+<p:properties xmlns:p="http://schemas.microsoft.com/office/2006/metadata/properties" xmlns:xsi="http://www.w3.org/2001/XMLSchema-instance" xmlns:pc="http://schemas.microsoft.com/office/infopath/2007/PartnerControls">
+  <documentManagement/>
+</p:properties>
+</file>
+
 <file path=customXml/item4.xml><?xml version="1.0" encoding="utf-8"?>
 <b:Sources xmlns:b="http://schemas.openxmlformats.org/officeDocument/2006/bibliography" xmlns="http://schemas.openxmlformats.org/officeDocument/2006/bibliography" SelectedStyle="\APASixthEditionOfficeOnline.xsl" StyleName="APA" Version="6">
   <b:Source>
@@ -13251,23 +13229,6 @@
 </file>
 
 <file path=customXml/itemProps1.xml><?xml version="1.0" encoding="utf-8"?>
-<ds:datastoreItem xmlns:ds="http://schemas.openxmlformats.org/officeDocument/2006/customXml" ds:itemID="{48EDA5DA-8C7C-44FC-BD06-36965EB08BF6}">
-  <ds:schemaRefs>
-    <ds:schemaRef ds:uri="http://schemas.microsoft.com/office/2006/metadata/properties"/>
-    <ds:schemaRef ds:uri="http://schemas.microsoft.com/office/infopath/2007/PartnerControls"/>
-  </ds:schemaRefs>
-</ds:datastoreItem>
-</file>
-
-<file path=customXml/itemProps2.xml><?xml version="1.0" encoding="utf-8"?>
-<ds:datastoreItem xmlns:ds="http://schemas.openxmlformats.org/officeDocument/2006/customXml" ds:itemID="{0CF7B8A2-83EF-4666-83FB-AC504504A24D}">
-  <ds:schemaRefs>
-    <ds:schemaRef ds:uri="http://schemas.microsoft.com/sharepoint/v3/contenttype/forms"/>
-  </ds:schemaRefs>
-</ds:datastoreItem>
-</file>
-
-<file path=customXml/itemProps3.xml><?xml version="1.0" encoding="utf-8"?>
 <ds:datastoreItem xmlns:ds="http://schemas.openxmlformats.org/officeDocument/2006/customXml" ds:itemID="{1C4284F4-C8CC-426D-981B-58C9B8219395}">
   <ds:schemaRefs>
     <ds:schemaRef ds:uri="http://schemas.microsoft.com/office/2006/metadata/contentType"/>
@@ -13285,8 +13246,25 @@
 </ds:datastoreItem>
 </file>
 
+<file path=customXml/itemProps2.xml><?xml version="1.0" encoding="utf-8"?>
+<ds:datastoreItem xmlns:ds="http://schemas.openxmlformats.org/officeDocument/2006/customXml" ds:itemID="{0CF7B8A2-83EF-4666-83FB-AC504504A24D}">
+  <ds:schemaRefs>
+    <ds:schemaRef ds:uri="http://schemas.microsoft.com/sharepoint/v3/contenttype/forms"/>
+  </ds:schemaRefs>
+</ds:datastoreItem>
+</file>
+
+<file path=customXml/itemProps3.xml><?xml version="1.0" encoding="utf-8"?>
+<ds:datastoreItem xmlns:ds="http://schemas.openxmlformats.org/officeDocument/2006/customXml" ds:itemID="{48EDA5DA-8C7C-44FC-BD06-36965EB08BF6}">
+  <ds:schemaRefs>
+    <ds:schemaRef ds:uri="http://schemas.microsoft.com/office/2006/metadata/properties"/>
+    <ds:schemaRef ds:uri="http://schemas.microsoft.com/office/infopath/2007/PartnerControls"/>
+  </ds:schemaRefs>
+</ds:datastoreItem>
+</file>
+
 <file path=customXml/itemProps4.xml><?xml version="1.0" encoding="utf-8"?>
-<ds:datastoreItem xmlns:ds="http://schemas.openxmlformats.org/officeDocument/2006/customXml" ds:itemID="{8834C35C-2BDD-4985-B8CE-74867F83123D}">
+<ds:datastoreItem xmlns:ds="http://schemas.openxmlformats.org/officeDocument/2006/customXml" ds:itemID="{D99DE2E8-2FCE-403D-A79C-8150DCA3BFA8}">
   <ds:schemaRefs>
     <ds:schemaRef ds:uri="http://schemas.openxmlformats.org/officeDocument/2006/bibliography"/>
     <ds:schemaRef ds:uri="urn:schemas-microsoft-com:xslt"/>

</xml_diff>